<commit_message>
edited low level design
</commit_message>
<xml_diff>
--- a/02  Design/PROJECT X_Low Level Design.docx
+++ b/02  Design/PROJECT X_Low Level Design.docx
@@ -23,7 +23,20 @@
           <w:szCs w:val="40"/>
           <w:lang w:val="en-US"/>
         </w:rPr>
-        <w:t xml:space="preserve">PROJECT X: AUTOMATED ATTENDANC </w:t>
+        <w:t>PROJECT X: AUTOMATED ATTENDANCE</w:t>
+      </w:r>
+      <w:bookmarkStart w:id="0" w:name="_GoBack"/>
+      <w:bookmarkEnd w:id="0"/>
+      <w:r>
+        <w:rPr>
+          <w:rFonts w:hint="default"/>
+          <w:b/>
+          <w:bCs/>
+          <w:sz w:val="40"/>
+          <w:szCs w:val="40"/>
+          <w:lang w:val="en-US"/>
+        </w:rPr>
+        <w:t xml:space="preserve"> </w:t>
       </w:r>
     </w:p>
     <w:p>
@@ -38,8 +51,6 @@
           <w:lang w:val="en-US"/>
         </w:rPr>
       </w:pPr>
-      <w:bookmarkStart w:id="0" w:name="_GoBack"/>
-      <w:bookmarkEnd w:id="0"/>
       <w:r>
         <w:rPr>
           <w:rFonts w:hint="default"/>

</xml_diff>